<commit_message>
better version of the project
</commit_message>
<xml_diff>
--- a/DA420_Project1_GRAHN_v2.docx
+++ b/DA420_Project1_GRAHN_v2.docx
@@ -30,6 +30,1983 @@
       </w:pPr>
       <w:r>
         <w:t xml:space="preserve">1/11/2019</w:t>
+      </w:r>
+    </w:p>
+    <w:p>
+      <w:pPr>
+        <w:pStyle w:val="SourceCode"/>
+      </w:pPr>
+      <w:r>
+        <w:rPr>
+          <w:rStyle w:val="CommentTok"/>
+        </w:rPr>
+        <w:t xml:space="preserve">#showing the data</w:t>
+      </w:r>
+      <w:r>
+        <w:br w:type="textWrapping"/>
+      </w:r>
+      <w:r>
+        <w:rPr>
+          <w:rStyle w:val="KeywordTok"/>
+        </w:rPr>
+        <w:t xml:space="preserve">head</w:t>
+      </w:r>
+      <w:r>
+        <w:rPr>
+          <w:rStyle w:val="NormalTok"/>
+        </w:rPr>
+        <w:t xml:space="preserve">(datasets, </w:t>
+      </w:r>
+      <w:r>
+        <w:rPr>
+          <w:rStyle w:val="DecValTok"/>
+        </w:rPr>
+        <w:t xml:space="preserve">10</w:t>
+      </w:r>
+      <w:r>
+        <w:rPr>
+          <w:rStyle w:val="NormalTok"/>
+        </w:rPr>
+        <w:t xml:space="preserve">)</w:t>
+      </w:r>
+    </w:p>
+    <w:p>
+      <w:pPr>
+        <w:pStyle w:val="SourceCode"/>
+      </w:pPr>
+      <w:r>
+        <w:rPr>
+          <w:rStyle w:val="VerbatimChar"/>
+        </w:rPr>
+        <w:t xml:space="preserve">## # A tibble: 10 x 3</w:t>
+      </w:r>
+      <w:r>
+        <w:br w:type="textWrapping"/>
+      </w:r>
+      <w:r>
+        <w:rPr>
+          <w:rStyle w:val="VerbatimChar"/>
+        </w:rPr>
+        <w:t xml:space="preserve">##    dataset     x     y</w:t>
+      </w:r>
+      <w:r>
+        <w:br w:type="textWrapping"/>
+      </w:r>
+      <w:r>
+        <w:rPr>
+          <w:rStyle w:val="VerbatimChar"/>
+        </w:rPr>
+        <w:t xml:space="preserve">##    &lt;chr&gt;   &lt;dbl&gt; &lt;dbl&gt;</w:t>
+      </w:r>
+      <w:r>
+        <w:br w:type="textWrapping"/>
+      </w:r>
+      <w:r>
+        <w:rPr>
+          <w:rStyle w:val="VerbatimChar"/>
+        </w:rPr>
+        <w:t xml:space="preserve">##  1 p2       53.4  90.2</w:t>
+      </w:r>
+      <w:r>
+        <w:br w:type="textWrapping"/>
+      </w:r>
+      <w:r>
+        <w:rPr>
+          <w:rStyle w:val="VerbatimChar"/>
+        </w:rPr>
+        <w:t xml:space="preserve">##  2 p2       52.8  90.1</w:t>
+      </w:r>
+      <w:r>
+        <w:br w:type="textWrapping"/>
+      </w:r>
+      <w:r>
+        <w:rPr>
+          <w:rStyle w:val="VerbatimChar"/>
+        </w:rPr>
+        <w:t xml:space="preserve">##  3 p2       47.1  90.5</w:t>
+      </w:r>
+      <w:r>
+        <w:br w:type="textWrapping"/>
+      </w:r>
+      <w:r>
+        <w:rPr>
+          <w:rStyle w:val="VerbatimChar"/>
+        </w:rPr>
+        <w:t xml:space="preserve">##  4 p2       42.4  89.5</w:t>
+      </w:r>
+      <w:r>
+        <w:br w:type="textWrapping"/>
+      </w:r>
+      <w:r>
+        <w:rPr>
+          <w:rStyle w:val="VerbatimChar"/>
+        </w:rPr>
+        <w:t xml:space="preserve">##  5 p2       42.7  90.4</w:t>
+      </w:r>
+      <w:r>
+        <w:br w:type="textWrapping"/>
+      </w:r>
+      <w:r>
+        <w:rPr>
+          <w:rStyle w:val="VerbatimChar"/>
+        </w:rPr>
+        <w:t xml:space="preserve">##  6 p2       32.4  90.1</w:t>
+      </w:r>
+      <w:r>
+        <w:br w:type="textWrapping"/>
+      </w:r>
+      <w:r>
+        <w:rPr>
+          <w:rStyle w:val="VerbatimChar"/>
+        </w:rPr>
+        <w:t xml:space="preserve">##  7 p2       32.5  70.2</w:t>
+      </w:r>
+      <w:r>
+        <w:br w:type="textWrapping"/>
+      </w:r>
+      <w:r>
+        <w:rPr>
+          <w:rStyle w:val="VerbatimChar"/>
+        </w:rPr>
+        <w:t xml:space="preserve">##  8 p2       33.4  70.5</w:t>
+      </w:r>
+      <w:r>
+        <w:br w:type="textWrapping"/>
+      </w:r>
+      <w:r>
+        <w:rPr>
+          <w:rStyle w:val="VerbatimChar"/>
+        </w:rPr>
+        <w:t xml:space="preserve">##  9 p2       32.7  70.1</w:t>
+      </w:r>
+      <w:r>
+        <w:br w:type="textWrapping"/>
+      </w:r>
+      <w:r>
+        <w:rPr>
+          <w:rStyle w:val="VerbatimChar"/>
+        </w:rPr>
+        <w:t xml:space="preserve">## 10 p2       23.0  70.4</w:t>
+      </w:r>
+    </w:p>
+    <w:p>
+      <w:pPr>
+        <w:pStyle w:val="SourceCode"/>
+      </w:pPr>
+      <w:r>
+        <w:rPr>
+          <w:rStyle w:val="KeywordTok"/>
+        </w:rPr>
+        <w:t xml:space="preserve">tail</w:t>
+      </w:r>
+      <w:r>
+        <w:rPr>
+          <w:rStyle w:val="NormalTok"/>
+        </w:rPr>
+        <w:t xml:space="preserve">(datasets, </w:t>
+      </w:r>
+      <w:r>
+        <w:rPr>
+          <w:rStyle w:val="DecValTok"/>
+        </w:rPr>
+        <w:t xml:space="preserve">10</w:t>
+      </w:r>
+      <w:r>
+        <w:rPr>
+          <w:rStyle w:val="NormalTok"/>
+        </w:rPr>
+        <w:t xml:space="preserve">)</w:t>
+      </w:r>
+    </w:p>
+    <w:p>
+      <w:pPr>
+        <w:pStyle w:val="SourceCode"/>
+      </w:pPr>
+      <w:r>
+        <w:rPr>
+          <w:rStyle w:val="VerbatimChar"/>
+        </w:rPr>
+        <w:t xml:space="preserve">## # A tibble: 10 x 3</w:t>
+      </w:r>
+      <w:r>
+        <w:br w:type="textWrapping"/>
+      </w:r>
+      <w:r>
+        <w:rPr>
+          <w:rStyle w:val="VerbatimChar"/>
+        </w:rPr>
+        <w:t xml:space="preserve">##    dataset     x     y</w:t>
+      </w:r>
+      <w:r>
+        <w:br w:type="textWrapping"/>
+      </w:r>
+      <w:r>
+        <w:rPr>
+          <w:rStyle w:val="VerbatimChar"/>
+        </w:rPr>
+        <w:t xml:space="preserve">##    &lt;chr&gt;   &lt;dbl&gt; &lt;dbl&gt;</w:t>
+      </w:r>
+      <w:r>
+        <w:br w:type="textWrapping"/>
+      </w:r>
+      <w:r>
+        <w:rPr>
+          <w:rStyle w:val="VerbatimChar"/>
+        </w:rPr>
+        <w:t xml:space="preserve">##  1 p4       79.7  20.7</w:t>
+      </w:r>
+      <w:r>
+        <w:br w:type="textWrapping"/>
+      </w:r>
+      <w:r>
+        <w:rPr>
+          <w:rStyle w:val="VerbatimChar"/>
+        </w:rPr>
+        <w:t xml:space="preserve">##  2 p4       64.2  14.9</w:t>
+      </w:r>
+      <w:r>
+        <w:br w:type="textWrapping"/>
+      </w:r>
+      <w:r>
+        <w:rPr>
+          <w:rStyle w:val="VerbatimChar"/>
+        </w:rPr>
+        <w:t xml:space="preserve">##  3 p4       66.9  20.2</w:t>
+      </w:r>
+      <w:r>
+        <w:br w:type="textWrapping"/>
+      </w:r>
+      <w:r>
+        <w:rPr>
+          <w:rStyle w:val="VerbatimChar"/>
+        </w:rPr>
+        <w:t xml:space="preserve">##  4 p4       66.9  18.2</w:t>
+      </w:r>
+      <w:r>
+        <w:br w:type="textWrapping"/>
+      </w:r>
+      <w:r>
+        <w:rPr>
+          <w:rStyle w:val="VerbatimChar"/>
+        </w:rPr>
+        <w:t xml:space="preserve">##  5 p4       39.6  22.7</w:t>
+      </w:r>
+      <w:r>
+        <w:br w:type="textWrapping"/>
+      </w:r>
+      <w:r>
+        <w:rPr>
+          <w:rStyle w:val="VerbatimChar"/>
+        </w:rPr>
+        <w:t xml:space="preserve">##  6 p4       37.9  26.5</w:t>
+      </w:r>
+      <w:r>
+        <w:br w:type="textWrapping"/>
+      </w:r>
+      <w:r>
+        <w:rPr>
+          <w:rStyle w:val="VerbatimChar"/>
+        </w:rPr>
+        <w:t xml:space="preserve">##  7 p4       86.5  34.9</w:t>
+      </w:r>
+      <w:r>
+        <w:br w:type="textWrapping"/>
+      </w:r>
+      <w:r>
+        <w:rPr>
+          <w:rStyle w:val="VerbatimChar"/>
+        </w:rPr>
+        <w:t xml:space="preserve">##  8 p4       50.8  79.0</w:t>
+      </w:r>
+      <w:r>
+        <w:br w:type="textWrapping"/>
+      </w:r>
+      <w:r>
+        <w:rPr>
+          <w:rStyle w:val="VerbatimChar"/>
+        </w:rPr>
+        <w:t xml:space="preserve">##  9 p4       51.2  85.1</w:t>
+      </w:r>
+      <w:r>
+        <w:br w:type="textWrapping"/>
+      </w:r>
+      <w:r>
+        <w:rPr>
+          <w:rStyle w:val="VerbatimChar"/>
+        </w:rPr>
+        <w:t xml:space="preserve">## 10 p4       40.9  82.9</w:t>
+      </w:r>
+    </w:p>
+    <w:p>
+      <w:pPr>
+        <w:pStyle w:val="SourceCode"/>
+      </w:pPr>
+      <w:r>
+        <w:rPr>
+          <w:rStyle w:val="CommentTok"/>
+        </w:rPr>
+        <w:t xml:space="preserve">#showing summary stats for mean and standard deviation are nearly identical</w:t>
+      </w:r>
+      <w:r>
+        <w:br w:type="textWrapping"/>
+      </w:r>
+      <w:r>
+        <w:rPr>
+          <w:rStyle w:val="NormalTok"/>
+        </w:rPr>
+        <w:t xml:space="preserve">summary_stats &lt;-</w:t>
+      </w:r>
+      <w:r>
+        <w:rPr>
+          <w:rStyle w:val="StringTok"/>
+        </w:rPr>
+        <w:t xml:space="preserve"> </w:t>
+      </w:r>
+      <w:r>
+        <w:rPr>
+          <w:rStyle w:val="NormalTok"/>
+        </w:rPr>
+        <w:t xml:space="preserve">datasets </w:t>
+      </w:r>
+      <w:r>
+        <w:rPr>
+          <w:rStyle w:val="OperatorTok"/>
+        </w:rPr>
+        <w:t xml:space="preserve">%&gt;%</w:t>
+      </w:r>
+      <w:r>
+        <w:br w:type="textWrapping"/>
+      </w:r>
+      <w:r>
+        <w:rPr>
+          <w:rStyle w:val="StringTok"/>
+        </w:rPr>
+        <w:t xml:space="preserve">  </w:t>
+      </w:r>
+      <w:r>
+        <w:rPr>
+          <w:rStyle w:val="KeywordTok"/>
+        </w:rPr>
+        <w:t xml:space="preserve">group_by</w:t>
+      </w:r>
+      <w:r>
+        <w:rPr>
+          <w:rStyle w:val="NormalTok"/>
+        </w:rPr>
+        <w:t xml:space="preserve">(dataset) </w:t>
+      </w:r>
+      <w:r>
+        <w:rPr>
+          <w:rStyle w:val="OperatorTok"/>
+        </w:rPr>
+        <w:t xml:space="preserve">%&gt;%</w:t>
+      </w:r>
+      <w:r>
+        <w:rPr>
+          <w:rStyle w:val="StringTok"/>
+        </w:rPr>
+        <w:t xml:space="preserve"> </w:t>
+      </w:r>
+      <w:r>
+        <w:br w:type="textWrapping"/>
+      </w:r>
+      <w:r>
+        <w:rPr>
+          <w:rStyle w:val="StringTok"/>
+        </w:rPr>
+        <w:t xml:space="preserve">  </w:t>
+      </w:r>
+      <w:r>
+        <w:rPr>
+          <w:rStyle w:val="KeywordTok"/>
+        </w:rPr>
+        <w:t xml:space="preserve">summarise</w:t>
+      </w:r>
+      <w:r>
+        <w:rPr>
+          <w:rStyle w:val="NormalTok"/>
+        </w:rPr>
+        <w:t xml:space="preserve">(</w:t>
+      </w:r>
+      <w:r>
+        <w:rPr>
+          <w:rStyle w:val="DataTypeTok"/>
+        </w:rPr>
+        <w:t xml:space="preserve">mean_x =</w:t>
+      </w:r>
+      <w:r>
+        <w:rPr>
+          <w:rStyle w:val="NormalTok"/>
+        </w:rPr>
+        <w:t xml:space="preserve"> </w:t>
+      </w:r>
+      <w:r>
+        <w:rPr>
+          <w:rStyle w:val="KeywordTok"/>
+        </w:rPr>
+        <w:t xml:space="preserve">round</w:t>
+      </w:r>
+      <w:r>
+        <w:rPr>
+          <w:rStyle w:val="NormalTok"/>
+        </w:rPr>
+        <w:t xml:space="preserve">(</w:t>
+      </w:r>
+      <w:r>
+        <w:rPr>
+          <w:rStyle w:val="KeywordTok"/>
+        </w:rPr>
+        <w:t xml:space="preserve">mean</w:t>
+      </w:r>
+      <w:r>
+        <w:rPr>
+          <w:rStyle w:val="NormalTok"/>
+        </w:rPr>
+        <w:t xml:space="preserve">(x), </w:t>
+      </w:r>
+      <w:r>
+        <w:rPr>
+          <w:rStyle w:val="DecValTok"/>
+        </w:rPr>
+        <w:t xml:space="preserve">2</w:t>
+      </w:r>
+      <w:r>
+        <w:rPr>
+          <w:rStyle w:val="NormalTok"/>
+        </w:rPr>
+        <w:t xml:space="preserve">),</w:t>
+      </w:r>
+      <w:r>
+        <w:br w:type="textWrapping"/>
+      </w:r>
+      <w:r>
+        <w:rPr>
+          <w:rStyle w:val="NormalTok"/>
+        </w:rPr>
+        <w:t xml:space="preserve">            </w:t>
+      </w:r>
+      <w:r>
+        <w:rPr>
+          <w:rStyle w:val="DataTypeTok"/>
+        </w:rPr>
+        <w:t xml:space="preserve">mean_y =</w:t>
+      </w:r>
+      <w:r>
+        <w:rPr>
+          <w:rStyle w:val="NormalTok"/>
+        </w:rPr>
+        <w:t xml:space="preserve"> </w:t>
+      </w:r>
+      <w:r>
+        <w:rPr>
+          <w:rStyle w:val="KeywordTok"/>
+        </w:rPr>
+        <w:t xml:space="preserve">round</w:t>
+      </w:r>
+      <w:r>
+        <w:rPr>
+          <w:rStyle w:val="NormalTok"/>
+        </w:rPr>
+        <w:t xml:space="preserve">(</w:t>
+      </w:r>
+      <w:r>
+        <w:rPr>
+          <w:rStyle w:val="KeywordTok"/>
+        </w:rPr>
+        <w:t xml:space="preserve">mean</w:t>
+      </w:r>
+      <w:r>
+        <w:rPr>
+          <w:rStyle w:val="NormalTok"/>
+        </w:rPr>
+        <w:t xml:space="preserve">(y), </w:t>
+      </w:r>
+      <w:r>
+        <w:rPr>
+          <w:rStyle w:val="DecValTok"/>
+        </w:rPr>
+        <w:t xml:space="preserve">2</w:t>
+      </w:r>
+      <w:r>
+        <w:rPr>
+          <w:rStyle w:val="NormalTok"/>
+        </w:rPr>
+        <w:t xml:space="preserve">),</w:t>
+      </w:r>
+      <w:r>
+        <w:br w:type="textWrapping"/>
+      </w:r>
+      <w:r>
+        <w:rPr>
+          <w:rStyle w:val="NormalTok"/>
+        </w:rPr>
+        <w:t xml:space="preserve">            </w:t>
+      </w:r>
+      <w:r>
+        <w:rPr>
+          <w:rStyle w:val="DataTypeTok"/>
+        </w:rPr>
+        <w:t xml:space="preserve">sd_x =</w:t>
+      </w:r>
+      <w:r>
+        <w:rPr>
+          <w:rStyle w:val="NormalTok"/>
+        </w:rPr>
+        <w:t xml:space="preserve"> </w:t>
+      </w:r>
+      <w:r>
+        <w:rPr>
+          <w:rStyle w:val="KeywordTok"/>
+        </w:rPr>
+        <w:t xml:space="preserve">round</w:t>
+      </w:r>
+      <w:r>
+        <w:rPr>
+          <w:rStyle w:val="NormalTok"/>
+        </w:rPr>
+        <w:t xml:space="preserve">(</w:t>
+      </w:r>
+      <w:r>
+        <w:rPr>
+          <w:rStyle w:val="KeywordTok"/>
+        </w:rPr>
+        <w:t xml:space="preserve">sd</w:t>
+      </w:r>
+      <w:r>
+        <w:rPr>
+          <w:rStyle w:val="NormalTok"/>
+        </w:rPr>
+        <w:t xml:space="preserve">(x), </w:t>
+      </w:r>
+      <w:r>
+        <w:rPr>
+          <w:rStyle w:val="DecValTok"/>
+        </w:rPr>
+        <w:t xml:space="preserve">2</w:t>
+      </w:r>
+      <w:r>
+        <w:rPr>
+          <w:rStyle w:val="NormalTok"/>
+        </w:rPr>
+        <w:t xml:space="preserve">),</w:t>
+      </w:r>
+      <w:r>
+        <w:br w:type="textWrapping"/>
+      </w:r>
+      <w:r>
+        <w:rPr>
+          <w:rStyle w:val="NormalTok"/>
+        </w:rPr>
+        <w:t xml:space="preserve">            </w:t>
+      </w:r>
+      <w:r>
+        <w:rPr>
+          <w:rStyle w:val="DataTypeTok"/>
+        </w:rPr>
+        <w:t xml:space="preserve">sd_y =</w:t>
+      </w:r>
+      <w:r>
+        <w:rPr>
+          <w:rStyle w:val="NormalTok"/>
+        </w:rPr>
+        <w:t xml:space="preserve"> </w:t>
+      </w:r>
+      <w:r>
+        <w:rPr>
+          <w:rStyle w:val="KeywordTok"/>
+        </w:rPr>
+        <w:t xml:space="preserve">round</w:t>
+      </w:r>
+      <w:r>
+        <w:rPr>
+          <w:rStyle w:val="NormalTok"/>
+        </w:rPr>
+        <w:t xml:space="preserve">(</w:t>
+      </w:r>
+      <w:r>
+        <w:rPr>
+          <w:rStyle w:val="KeywordTok"/>
+        </w:rPr>
+        <w:t xml:space="preserve">sd</w:t>
+      </w:r>
+      <w:r>
+        <w:rPr>
+          <w:rStyle w:val="NormalTok"/>
+        </w:rPr>
+        <w:t xml:space="preserve">(y), </w:t>
+      </w:r>
+      <w:r>
+        <w:rPr>
+          <w:rStyle w:val="DecValTok"/>
+        </w:rPr>
+        <w:t xml:space="preserve">2</w:t>
+      </w:r>
+      <w:r>
+        <w:rPr>
+          <w:rStyle w:val="NormalTok"/>
+        </w:rPr>
+        <w:t xml:space="preserve">)) </w:t>
+      </w:r>
+      <w:r>
+        <w:br w:type="textWrapping"/>
+      </w:r>
+      <w:r>
+        <w:br w:type="textWrapping"/>
+      </w:r>
+      <w:r>
+        <w:rPr>
+          <w:rStyle w:val="NormalTok"/>
+        </w:rPr>
+        <w:t xml:space="preserve">summary_stats</w:t>
+      </w:r>
+    </w:p>
+    <w:p>
+      <w:pPr>
+        <w:pStyle w:val="SourceCode"/>
+      </w:pPr>
+      <w:r>
+        <w:rPr>
+          <w:rStyle w:val="VerbatimChar"/>
+        </w:rPr>
+        <w:t xml:space="preserve">## # A tibble: 4 x 5</w:t>
+      </w:r>
+      <w:r>
+        <w:br w:type="textWrapping"/>
+      </w:r>
+      <w:r>
+        <w:rPr>
+          <w:rStyle w:val="VerbatimChar"/>
+        </w:rPr>
+        <w:t xml:space="preserve">##   dataset mean_x mean_y  sd_x  sd_y</w:t>
+      </w:r>
+      <w:r>
+        <w:br w:type="textWrapping"/>
+      </w:r>
+      <w:r>
+        <w:rPr>
+          <w:rStyle w:val="VerbatimChar"/>
+        </w:rPr>
+        <w:t xml:space="preserve">##   &lt;chr&gt;    &lt;dbl&gt;  &lt;dbl&gt; &lt;dbl&gt; &lt;dbl&gt;</w:t>
+      </w:r>
+      <w:r>
+        <w:br w:type="textWrapping"/>
+      </w:r>
+      <w:r>
+        <w:rPr>
+          <w:rStyle w:val="VerbatimChar"/>
+        </w:rPr>
+        <w:t xml:space="preserve">## 1 p1        54.3   47.8  16.8  26.9</w:t>
+      </w:r>
+      <w:r>
+        <w:br w:type="textWrapping"/>
+      </w:r>
+      <w:r>
+        <w:rPr>
+          <w:rStyle w:val="VerbatimChar"/>
+        </w:rPr>
+        <w:t xml:space="preserve">## 2 p2        54.3   47.8  16.8  26.9</w:t>
+      </w:r>
+      <w:r>
+        <w:br w:type="textWrapping"/>
+      </w:r>
+      <w:r>
+        <w:rPr>
+          <w:rStyle w:val="VerbatimChar"/>
+        </w:rPr>
+        <w:t xml:space="preserve">## 3 p3        54.3   47.8  16.8  26.9</w:t>
+      </w:r>
+      <w:r>
+        <w:br w:type="textWrapping"/>
+      </w:r>
+      <w:r>
+        <w:rPr>
+          <w:rStyle w:val="VerbatimChar"/>
+        </w:rPr>
+        <w:t xml:space="preserve">## 4 p4        54.3   47.8  16.8  26.9</w:t>
+      </w:r>
+    </w:p>
+    <w:p>
+      <w:pPr>
+        <w:pStyle w:val="SourceCode"/>
+      </w:pPr>
+      <w:r>
+        <w:rPr>
+          <w:rStyle w:val="CommentTok"/>
+        </w:rPr>
+        <w:t xml:space="preserve">#showing linear models are the same</w:t>
+      </w:r>
+      <w:r>
+        <w:br w:type="textWrapping"/>
+      </w:r>
+      <w:r>
+        <w:rPr>
+          <w:rStyle w:val="NormalTok"/>
+        </w:rPr>
+        <w:t xml:space="preserve">lm_v &lt;-</w:t>
+      </w:r>
+      <w:r>
+        <w:rPr>
+          <w:rStyle w:val="StringTok"/>
+        </w:rPr>
+        <w:t xml:space="preserve"> </w:t>
+      </w:r>
+      <w:r>
+        <w:rPr>
+          <w:rStyle w:val="NormalTok"/>
+        </w:rPr>
+        <w:t xml:space="preserve">datasets </w:t>
+      </w:r>
+      <w:r>
+        <w:rPr>
+          <w:rStyle w:val="OperatorTok"/>
+        </w:rPr>
+        <w:t xml:space="preserve">%&gt;%</w:t>
+      </w:r>
+      <w:r>
+        <w:rPr>
+          <w:rStyle w:val="StringTok"/>
+        </w:rPr>
+        <w:t xml:space="preserve"> </w:t>
+      </w:r>
+      <w:r>
+        <w:br w:type="textWrapping"/>
+      </w:r>
+      <w:r>
+        <w:rPr>
+          <w:rStyle w:val="StringTok"/>
+        </w:rPr>
+        <w:t xml:space="preserve">  </w:t>
+      </w:r>
+      <w:r>
+        <w:rPr>
+          <w:rStyle w:val="KeywordTok"/>
+        </w:rPr>
+        <w:t xml:space="preserve">filter</w:t>
+      </w:r>
+      <w:r>
+        <w:rPr>
+          <w:rStyle w:val="NormalTok"/>
+        </w:rPr>
+        <w:t xml:space="preserve">(dataset </w:t>
+      </w:r>
+      <w:r>
+        <w:rPr>
+          <w:rStyle w:val="OperatorTok"/>
+        </w:rPr>
+        <w:t xml:space="preserve">%in%</w:t>
+      </w:r>
+      <w:r>
+        <w:rPr>
+          <w:rStyle w:val="StringTok"/>
+        </w:rPr>
+        <w:t xml:space="preserve"> </w:t>
+      </w:r>
+      <w:r>
+        <w:rPr>
+          <w:rStyle w:val="KeywordTok"/>
+        </w:rPr>
+        <w:t xml:space="preserve">c</w:t>
+      </w:r>
+      <w:r>
+        <w:rPr>
+          <w:rStyle w:val="NormalTok"/>
+        </w:rPr>
+        <w:t xml:space="preserve">(</w:t>
+      </w:r>
+      <w:r>
+        <w:rPr>
+          <w:rStyle w:val="StringTok"/>
+        </w:rPr>
+        <w:t xml:space="preserve">"p1"</w:t>
+      </w:r>
+      <w:r>
+        <w:rPr>
+          <w:rStyle w:val="NormalTok"/>
+        </w:rPr>
+        <w:t xml:space="preserve">)) </w:t>
+      </w:r>
+      <w:r>
+        <w:rPr>
+          <w:rStyle w:val="OperatorTok"/>
+        </w:rPr>
+        <w:t xml:space="preserve">%&gt;%</w:t>
+      </w:r>
+      <w:r>
+        <w:rPr>
+          <w:rStyle w:val="StringTok"/>
+        </w:rPr>
+        <w:t xml:space="preserve"> </w:t>
+      </w:r>
+      <w:r>
+        <w:br w:type="textWrapping"/>
+      </w:r>
+      <w:r>
+        <w:rPr>
+          <w:rStyle w:val="StringTok"/>
+        </w:rPr>
+        <w:t xml:space="preserve">  </w:t>
+      </w:r>
+      <w:r>
+        <w:rPr>
+          <w:rStyle w:val="KeywordTok"/>
+        </w:rPr>
+        <w:t xml:space="preserve">group_by</w:t>
+      </w:r>
+      <w:r>
+        <w:rPr>
+          <w:rStyle w:val="NormalTok"/>
+        </w:rPr>
+        <w:t xml:space="preserve">(dataset) </w:t>
+      </w:r>
+      <w:r>
+        <w:rPr>
+          <w:rStyle w:val="OperatorTok"/>
+        </w:rPr>
+        <w:t xml:space="preserve">%&gt;%</w:t>
+      </w:r>
+      <w:r>
+        <w:rPr>
+          <w:rStyle w:val="StringTok"/>
+        </w:rPr>
+        <w:t xml:space="preserve"> </w:t>
+      </w:r>
+      <w:r>
+        <w:br w:type="textWrapping"/>
+      </w:r>
+      <w:r>
+        <w:rPr>
+          <w:rStyle w:val="StringTok"/>
+        </w:rPr>
+        <w:t xml:space="preserve">  </w:t>
+      </w:r>
+      <w:r>
+        <w:rPr>
+          <w:rStyle w:val="KeywordTok"/>
+        </w:rPr>
+        <w:t xml:space="preserve">lm</w:t>
+      </w:r>
+      <w:r>
+        <w:rPr>
+          <w:rStyle w:val="NormalTok"/>
+        </w:rPr>
+        <w:t xml:space="preserve">(x </w:t>
+      </w:r>
+      <w:r>
+        <w:rPr>
+          <w:rStyle w:val="OperatorTok"/>
+        </w:rPr>
+        <w:t xml:space="preserve">~</w:t>
+      </w:r>
+      <w:r>
+        <w:rPr>
+          <w:rStyle w:val="StringTok"/>
+        </w:rPr>
+        <w:t xml:space="preserve"> </w:t>
+      </w:r>
+      <w:r>
+        <w:rPr>
+          <w:rStyle w:val="NormalTok"/>
+        </w:rPr>
+        <w:t xml:space="preserve">y, .)</w:t>
+      </w:r>
+      <w:r>
+        <w:br w:type="textWrapping"/>
+      </w:r>
+      <w:r>
+        <w:rPr>
+          <w:rStyle w:val="NormalTok"/>
+        </w:rPr>
+        <w:t xml:space="preserve">lm_v</w:t>
+      </w:r>
+    </w:p>
+    <w:p>
+      <w:pPr>
+        <w:pStyle w:val="SourceCode"/>
+      </w:pPr>
+      <w:r>
+        <w:rPr>
+          <w:rStyle w:val="VerbatimChar"/>
+        </w:rPr>
+        <w:t xml:space="preserve">## </w:t>
+      </w:r>
+      <w:r>
+        <w:br w:type="textWrapping"/>
+      </w:r>
+      <w:r>
+        <w:rPr>
+          <w:rStyle w:val="VerbatimChar"/>
+        </w:rPr>
+        <w:t xml:space="preserve">## Call:</w:t>
+      </w:r>
+      <w:r>
+        <w:br w:type="textWrapping"/>
+      </w:r>
+      <w:r>
+        <w:rPr>
+          <w:rStyle w:val="VerbatimChar"/>
+        </w:rPr>
+        <w:t xml:space="preserve">## lm(formula = x ~ y, data = .)</w:t>
+      </w:r>
+      <w:r>
+        <w:br w:type="textWrapping"/>
+      </w:r>
+      <w:r>
+        <w:rPr>
+          <w:rStyle w:val="VerbatimChar"/>
+        </w:rPr>
+        <w:t xml:space="preserve">## </w:t>
+      </w:r>
+      <w:r>
+        <w:br w:type="textWrapping"/>
+      </w:r>
+      <w:r>
+        <w:rPr>
+          <w:rStyle w:val="VerbatimChar"/>
+        </w:rPr>
+        <w:t xml:space="preserve">## Coefficients:</w:t>
+      </w:r>
+      <w:r>
+        <w:br w:type="textWrapping"/>
+      </w:r>
+      <w:r>
+        <w:rPr>
+          <w:rStyle w:val="VerbatimChar"/>
+        </w:rPr>
+        <w:t xml:space="preserve">## (Intercept)            y  </w:t>
+      </w:r>
+      <w:r>
+        <w:br w:type="textWrapping"/>
+      </w:r>
+      <w:r>
+        <w:rPr>
+          <w:rStyle w:val="VerbatimChar"/>
+        </w:rPr>
+        <w:t xml:space="preserve">##    56.33807     -0.04323</w:t>
+      </w:r>
+    </w:p>
+    <w:p>
+      <w:pPr>
+        <w:pStyle w:val="SourceCode"/>
+      </w:pPr>
+      <w:r>
+        <w:rPr>
+          <w:rStyle w:val="NormalTok"/>
+        </w:rPr>
+        <w:t xml:space="preserve">lm_h &lt;-</w:t>
+      </w:r>
+      <w:r>
+        <w:rPr>
+          <w:rStyle w:val="StringTok"/>
+        </w:rPr>
+        <w:t xml:space="preserve"> </w:t>
+      </w:r>
+      <w:r>
+        <w:rPr>
+          <w:rStyle w:val="NormalTok"/>
+        </w:rPr>
+        <w:t xml:space="preserve">datasets </w:t>
+      </w:r>
+      <w:r>
+        <w:rPr>
+          <w:rStyle w:val="OperatorTok"/>
+        </w:rPr>
+        <w:t xml:space="preserve">%&gt;%</w:t>
+      </w:r>
+      <w:r>
+        <w:rPr>
+          <w:rStyle w:val="StringTok"/>
+        </w:rPr>
+        <w:t xml:space="preserve"> </w:t>
+      </w:r>
+      <w:r>
+        <w:br w:type="textWrapping"/>
+      </w:r>
+      <w:r>
+        <w:rPr>
+          <w:rStyle w:val="StringTok"/>
+        </w:rPr>
+        <w:t xml:space="preserve">  </w:t>
+      </w:r>
+      <w:r>
+        <w:rPr>
+          <w:rStyle w:val="KeywordTok"/>
+        </w:rPr>
+        <w:t xml:space="preserve">filter</w:t>
+      </w:r>
+      <w:r>
+        <w:rPr>
+          <w:rStyle w:val="NormalTok"/>
+        </w:rPr>
+        <w:t xml:space="preserve">(dataset </w:t>
+      </w:r>
+      <w:r>
+        <w:rPr>
+          <w:rStyle w:val="OperatorTok"/>
+        </w:rPr>
+        <w:t xml:space="preserve">%in%</w:t>
+      </w:r>
+      <w:r>
+        <w:rPr>
+          <w:rStyle w:val="StringTok"/>
+        </w:rPr>
+        <w:t xml:space="preserve"> </w:t>
+      </w:r>
+      <w:r>
+        <w:rPr>
+          <w:rStyle w:val="KeywordTok"/>
+        </w:rPr>
+        <w:t xml:space="preserve">c</w:t>
+      </w:r>
+      <w:r>
+        <w:rPr>
+          <w:rStyle w:val="NormalTok"/>
+        </w:rPr>
+        <w:t xml:space="preserve">(</w:t>
+      </w:r>
+      <w:r>
+        <w:rPr>
+          <w:rStyle w:val="StringTok"/>
+        </w:rPr>
+        <w:t xml:space="preserve">"p2"</w:t>
+      </w:r>
+      <w:r>
+        <w:rPr>
+          <w:rStyle w:val="NormalTok"/>
+        </w:rPr>
+        <w:t xml:space="preserve">)) </w:t>
+      </w:r>
+      <w:r>
+        <w:rPr>
+          <w:rStyle w:val="OperatorTok"/>
+        </w:rPr>
+        <w:t xml:space="preserve">%&gt;%</w:t>
+      </w:r>
+      <w:r>
+        <w:rPr>
+          <w:rStyle w:val="StringTok"/>
+        </w:rPr>
+        <w:t xml:space="preserve"> </w:t>
+      </w:r>
+      <w:r>
+        <w:br w:type="textWrapping"/>
+      </w:r>
+      <w:r>
+        <w:rPr>
+          <w:rStyle w:val="StringTok"/>
+        </w:rPr>
+        <w:t xml:space="preserve">  </w:t>
+      </w:r>
+      <w:r>
+        <w:rPr>
+          <w:rStyle w:val="KeywordTok"/>
+        </w:rPr>
+        <w:t xml:space="preserve">group_by</w:t>
+      </w:r>
+      <w:r>
+        <w:rPr>
+          <w:rStyle w:val="NormalTok"/>
+        </w:rPr>
+        <w:t xml:space="preserve">(dataset) </w:t>
+      </w:r>
+      <w:r>
+        <w:rPr>
+          <w:rStyle w:val="OperatorTok"/>
+        </w:rPr>
+        <w:t xml:space="preserve">%&gt;%</w:t>
+      </w:r>
+      <w:r>
+        <w:rPr>
+          <w:rStyle w:val="StringTok"/>
+        </w:rPr>
+        <w:t xml:space="preserve"> </w:t>
+      </w:r>
+      <w:r>
+        <w:br w:type="textWrapping"/>
+      </w:r>
+      <w:r>
+        <w:rPr>
+          <w:rStyle w:val="StringTok"/>
+        </w:rPr>
+        <w:t xml:space="preserve">  </w:t>
+      </w:r>
+      <w:r>
+        <w:rPr>
+          <w:rStyle w:val="KeywordTok"/>
+        </w:rPr>
+        <w:t xml:space="preserve">lm</w:t>
+      </w:r>
+      <w:r>
+        <w:rPr>
+          <w:rStyle w:val="NormalTok"/>
+        </w:rPr>
+        <w:t xml:space="preserve">(x </w:t>
+      </w:r>
+      <w:r>
+        <w:rPr>
+          <w:rStyle w:val="OperatorTok"/>
+        </w:rPr>
+        <w:t xml:space="preserve">~</w:t>
+      </w:r>
+      <w:r>
+        <w:rPr>
+          <w:rStyle w:val="StringTok"/>
+        </w:rPr>
+        <w:t xml:space="preserve"> </w:t>
+      </w:r>
+      <w:r>
+        <w:rPr>
+          <w:rStyle w:val="NormalTok"/>
+        </w:rPr>
+        <w:t xml:space="preserve">y, .)</w:t>
+      </w:r>
+      <w:r>
+        <w:br w:type="textWrapping"/>
+      </w:r>
+      <w:r>
+        <w:rPr>
+          <w:rStyle w:val="NormalTok"/>
+        </w:rPr>
+        <w:t xml:space="preserve">lm_h</w:t>
+      </w:r>
+    </w:p>
+    <w:p>
+      <w:pPr>
+        <w:pStyle w:val="SourceCode"/>
+      </w:pPr>
+      <w:r>
+        <w:rPr>
+          <w:rStyle w:val="VerbatimChar"/>
+        </w:rPr>
+        <w:t xml:space="preserve">## </w:t>
+      </w:r>
+      <w:r>
+        <w:br w:type="textWrapping"/>
+      </w:r>
+      <w:r>
+        <w:rPr>
+          <w:rStyle w:val="VerbatimChar"/>
+        </w:rPr>
+        <w:t xml:space="preserve">## Call:</w:t>
+      </w:r>
+      <w:r>
+        <w:br w:type="textWrapping"/>
+      </w:r>
+      <w:r>
+        <w:rPr>
+          <w:rStyle w:val="VerbatimChar"/>
+        </w:rPr>
+        <w:t xml:space="preserve">## lm(formula = x ~ y, data = .)</w:t>
+      </w:r>
+      <w:r>
+        <w:br w:type="textWrapping"/>
+      </w:r>
+      <w:r>
+        <w:rPr>
+          <w:rStyle w:val="VerbatimChar"/>
+        </w:rPr>
+        <w:t xml:space="preserve">## </w:t>
+      </w:r>
+      <w:r>
+        <w:br w:type="textWrapping"/>
+      </w:r>
+      <w:r>
+        <w:rPr>
+          <w:rStyle w:val="VerbatimChar"/>
+        </w:rPr>
+        <w:t xml:space="preserve">## Coefficients:</w:t>
+      </w:r>
+      <w:r>
+        <w:br w:type="textWrapping"/>
+      </w:r>
+      <w:r>
+        <w:rPr>
+          <w:rStyle w:val="VerbatimChar"/>
+        </w:rPr>
+        <w:t xml:space="preserve">## (Intercept)            y  </w:t>
+      </w:r>
+      <w:r>
+        <w:br w:type="textWrapping"/>
+      </w:r>
+      <w:r>
+        <w:rPr>
+          <w:rStyle w:val="VerbatimChar"/>
+        </w:rPr>
+        <w:t xml:space="preserve">##    56.09850     -0.03841</w:t>
+      </w:r>
+    </w:p>
+    <w:p>
+      <w:pPr>
+        <w:pStyle w:val="SourceCode"/>
+      </w:pPr>
+      <w:r>
+        <w:rPr>
+          <w:rStyle w:val="NormalTok"/>
+        </w:rPr>
+        <w:t xml:space="preserve">lm_x &lt;-</w:t>
+      </w:r>
+      <w:r>
+        <w:rPr>
+          <w:rStyle w:val="StringTok"/>
+        </w:rPr>
+        <w:t xml:space="preserve"> </w:t>
+      </w:r>
+      <w:r>
+        <w:rPr>
+          <w:rStyle w:val="NormalTok"/>
+        </w:rPr>
+        <w:t xml:space="preserve">datasets </w:t>
+      </w:r>
+      <w:r>
+        <w:rPr>
+          <w:rStyle w:val="OperatorTok"/>
+        </w:rPr>
+        <w:t xml:space="preserve">%&gt;%</w:t>
+      </w:r>
+      <w:r>
+        <w:rPr>
+          <w:rStyle w:val="StringTok"/>
+        </w:rPr>
+        <w:t xml:space="preserve"> </w:t>
+      </w:r>
+      <w:r>
+        <w:br w:type="textWrapping"/>
+      </w:r>
+      <w:r>
+        <w:rPr>
+          <w:rStyle w:val="StringTok"/>
+        </w:rPr>
+        <w:t xml:space="preserve">  </w:t>
+      </w:r>
+      <w:r>
+        <w:rPr>
+          <w:rStyle w:val="KeywordTok"/>
+        </w:rPr>
+        <w:t xml:space="preserve">filter</w:t>
+      </w:r>
+      <w:r>
+        <w:rPr>
+          <w:rStyle w:val="NormalTok"/>
+        </w:rPr>
+        <w:t xml:space="preserve">(dataset </w:t>
+      </w:r>
+      <w:r>
+        <w:rPr>
+          <w:rStyle w:val="OperatorTok"/>
+        </w:rPr>
+        <w:t xml:space="preserve">%in%</w:t>
+      </w:r>
+      <w:r>
+        <w:rPr>
+          <w:rStyle w:val="StringTok"/>
+        </w:rPr>
+        <w:t xml:space="preserve"> </w:t>
+      </w:r>
+      <w:r>
+        <w:rPr>
+          <w:rStyle w:val="KeywordTok"/>
+        </w:rPr>
+        <w:t xml:space="preserve">c</w:t>
+      </w:r>
+      <w:r>
+        <w:rPr>
+          <w:rStyle w:val="NormalTok"/>
+        </w:rPr>
+        <w:t xml:space="preserve">(</w:t>
+      </w:r>
+      <w:r>
+        <w:rPr>
+          <w:rStyle w:val="StringTok"/>
+        </w:rPr>
+        <w:t xml:space="preserve">"p3"</w:t>
+      </w:r>
+      <w:r>
+        <w:rPr>
+          <w:rStyle w:val="NormalTok"/>
+        </w:rPr>
+        <w:t xml:space="preserve">)) </w:t>
+      </w:r>
+      <w:r>
+        <w:rPr>
+          <w:rStyle w:val="OperatorTok"/>
+        </w:rPr>
+        <w:t xml:space="preserve">%&gt;%</w:t>
+      </w:r>
+      <w:r>
+        <w:rPr>
+          <w:rStyle w:val="StringTok"/>
+        </w:rPr>
+        <w:t xml:space="preserve"> </w:t>
+      </w:r>
+      <w:r>
+        <w:br w:type="textWrapping"/>
+      </w:r>
+      <w:r>
+        <w:rPr>
+          <w:rStyle w:val="StringTok"/>
+        </w:rPr>
+        <w:t xml:space="preserve">  </w:t>
+      </w:r>
+      <w:r>
+        <w:rPr>
+          <w:rStyle w:val="KeywordTok"/>
+        </w:rPr>
+        <w:t xml:space="preserve">group_by</w:t>
+      </w:r>
+      <w:r>
+        <w:rPr>
+          <w:rStyle w:val="NormalTok"/>
+        </w:rPr>
+        <w:t xml:space="preserve">(dataset) </w:t>
+      </w:r>
+      <w:r>
+        <w:rPr>
+          <w:rStyle w:val="OperatorTok"/>
+        </w:rPr>
+        <w:t xml:space="preserve">%&gt;%</w:t>
+      </w:r>
+      <w:r>
+        <w:rPr>
+          <w:rStyle w:val="StringTok"/>
+        </w:rPr>
+        <w:t xml:space="preserve"> </w:t>
+      </w:r>
+      <w:r>
+        <w:br w:type="textWrapping"/>
+      </w:r>
+      <w:r>
+        <w:rPr>
+          <w:rStyle w:val="StringTok"/>
+        </w:rPr>
+        <w:t xml:space="preserve">  </w:t>
+      </w:r>
+      <w:r>
+        <w:rPr>
+          <w:rStyle w:val="KeywordTok"/>
+        </w:rPr>
+        <w:t xml:space="preserve">lm</w:t>
+      </w:r>
+      <w:r>
+        <w:rPr>
+          <w:rStyle w:val="NormalTok"/>
+        </w:rPr>
+        <w:t xml:space="preserve">(x </w:t>
+      </w:r>
+      <w:r>
+        <w:rPr>
+          <w:rStyle w:val="OperatorTok"/>
+        </w:rPr>
+        <w:t xml:space="preserve">~</w:t>
+      </w:r>
+      <w:r>
+        <w:rPr>
+          <w:rStyle w:val="StringTok"/>
+        </w:rPr>
+        <w:t xml:space="preserve"> </w:t>
+      </w:r>
+      <w:r>
+        <w:rPr>
+          <w:rStyle w:val="NormalTok"/>
+        </w:rPr>
+        <w:t xml:space="preserve">y, .)</w:t>
+      </w:r>
+      <w:r>
+        <w:br w:type="textWrapping"/>
+      </w:r>
+      <w:r>
+        <w:rPr>
+          <w:rStyle w:val="NormalTok"/>
+        </w:rPr>
+        <w:t xml:space="preserve">lm_x</w:t>
+      </w:r>
+    </w:p>
+    <w:p>
+      <w:pPr>
+        <w:pStyle w:val="SourceCode"/>
+      </w:pPr>
+      <w:r>
+        <w:rPr>
+          <w:rStyle w:val="VerbatimChar"/>
+        </w:rPr>
+        <w:t xml:space="preserve">## </w:t>
+      </w:r>
+      <w:r>
+        <w:br w:type="textWrapping"/>
+      </w:r>
+      <w:r>
+        <w:rPr>
+          <w:rStyle w:val="VerbatimChar"/>
+        </w:rPr>
+        <w:t xml:space="preserve">## Call:</w:t>
+      </w:r>
+      <w:r>
+        <w:br w:type="textWrapping"/>
+      </w:r>
+      <w:r>
+        <w:rPr>
+          <w:rStyle w:val="VerbatimChar"/>
+        </w:rPr>
+        <w:t xml:space="preserve">## lm(formula = x ~ y, data = .)</w:t>
+      </w:r>
+      <w:r>
+        <w:br w:type="textWrapping"/>
+      </w:r>
+      <w:r>
+        <w:rPr>
+          <w:rStyle w:val="VerbatimChar"/>
+        </w:rPr>
+        <w:t xml:space="preserve">## </w:t>
+      </w:r>
+      <w:r>
+        <w:br w:type="textWrapping"/>
+      </w:r>
+      <w:r>
+        <w:rPr>
+          <w:rStyle w:val="VerbatimChar"/>
+        </w:rPr>
+        <w:t xml:space="preserve">## Coefficients:</w:t>
+      </w:r>
+      <w:r>
+        <w:br w:type="textWrapping"/>
+      </w:r>
+      <w:r>
+        <w:rPr>
+          <w:rStyle w:val="VerbatimChar"/>
+        </w:rPr>
+        <w:t xml:space="preserve">## (Intercept)            y  </w:t>
+      </w:r>
+      <w:r>
+        <w:br w:type="textWrapping"/>
+      </w:r>
+      <w:r>
+        <w:rPr>
+          <w:rStyle w:val="VerbatimChar"/>
+        </w:rPr>
+        <w:t xml:space="preserve">##    56.21394     -0.04084</w:t>
+      </w:r>
+    </w:p>
+    <w:p>
+      <w:pPr>
+        <w:pStyle w:val="SourceCode"/>
+      </w:pPr>
+      <w:r>
+        <w:rPr>
+          <w:rStyle w:val="NormalTok"/>
+        </w:rPr>
+        <w:t xml:space="preserve">lm_hl &lt;-</w:t>
+      </w:r>
+      <w:r>
+        <w:rPr>
+          <w:rStyle w:val="StringTok"/>
+        </w:rPr>
+        <w:t xml:space="preserve"> </w:t>
+      </w:r>
+      <w:r>
+        <w:rPr>
+          <w:rStyle w:val="NormalTok"/>
+        </w:rPr>
+        <w:t xml:space="preserve">datasets </w:t>
+      </w:r>
+      <w:r>
+        <w:rPr>
+          <w:rStyle w:val="OperatorTok"/>
+        </w:rPr>
+        <w:t xml:space="preserve">%&gt;%</w:t>
+      </w:r>
+      <w:r>
+        <w:rPr>
+          <w:rStyle w:val="StringTok"/>
+        </w:rPr>
+        <w:t xml:space="preserve"> </w:t>
+      </w:r>
+      <w:r>
+        <w:br w:type="textWrapping"/>
+      </w:r>
+      <w:r>
+        <w:rPr>
+          <w:rStyle w:val="StringTok"/>
+        </w:rPr>
+        <w:t xml:space="preserve">  </w:t>
+      </w:r>
+      <w:r>
+        <w:rPr>
+          <w:rStyle w:val="KeywordTok"/>
+        </w:rPr>
+        <w:t xml:space="preserve">filter</w:t>
+      </w:r>
+      <w:r>
+        <w:rPr>
+          <w:rStyle w:val="NormalTok"/>
+        </w:rPr>
+        <w:t xml:space="preserve">(dataset </w:t>
+      </w:r>
+      <w:r>
+        <w:rPr>
+          <w:rStyle w:val="OperatorTok"/>
+        </w:rPr>
+        <w:t xml:space="preserve">%in%</w:t>
+      </w:r>
+      <w:r>
+        <w:rPr>
+          <w:rStyle w:val="StringTok"/>
+        </w:rPr>
+        <w:t xml:space="preserve"> </w:t>
+      </w:r>
+      <w:r>
+        <w:rPr>
+          <w:rStyle w:val="KeywordTok"/>
+        </w:rPr>
+        <w:t xml:space="preserve">c</w:t>
+      </w:r>
+      <w:r>
+        <w:rPr>
+          <w:rStyle w:val="NormalTok"/>
+        </w:rPr>
+        <w:t xml:space="preserve">(</w:t>
+      </w:r>
+      <w:r>
+        <w:rPr>
+          <w:rStyle w:val="StringTok"/>
+        </w:rPr>
+        <w:t xml:space="preserve">"p4"</w:t>
+      </w:r>
+      <w:r>
+        <w:rPr>
+          <w:rStyle w:val="NormalTok"/>
+        </w:rPr>
+        <w:t xml:space="preserve">)) </w:t>
+      </w:r>
+      <w:r>
+        <w:rPr>
+          <w:rStyle w:val="OperatorTok"/>
+        </w:rPr>
+        <w:t xml:space="preserve">%&gt;%</w:t>
+      </w:r>
+      <w:r>
+        <w:rPr>
+          <w:rStyle w:val="StringTok"/>
+        </w:rPr>
+        <w:t xml:space="preserve"> </w:t>
+      </w:r>
+      <w:r>
+        <w:br w:type="textWrapping"/>
+      </w:r>
+      <w:r>
+        <w:rPr>
+          <w:rStyle w:val="StringTok"/>
+        </w:rPr>
+        <w:t xml:space="preserve">  </w:t>
+      </w:r>
+      <w:r>
+        <w:rPr>
+          <w:rStyle w:val="KeywordTok"/>
+        </w:rPr>
+        <w:t xml:space="preserve">group_by</w:t>
+      </w:r>
+      <w:r>
+        <w:rPr>
+          <w:rStyle w:val="NormalTok"/>
+        </w:rPr>
+        <w:t xml:space="preserve">(dataset) </w:t>
+      </w:r>
+      <w:r>
+        <w:rPr>
+          <w:rStyle w:val="OperatorTok"/>
+        </w:rPr>
+        <w:t xml:space="preserve">%&gt;%</w:t>
+      </w:r>
+      <w:r>
+        <w:rPr>
+          <w:rStyle w:val="StringTok"/>
+        </w:rPr>
+        <w:t xml:space="preserve"> </w:t>
+      </w:r>
+      <w:r>
+        <w:br w:type="textWrapping"/>
+      </w:r>
+      <w:r>
+        <w:rPr>
+          <w:rStyle w:val="StringTok"/>
+        </w:rPr>
+        <w:t xml:space="preserve">  </w:t>
+      </w:r>
+      <w:r>
+        <w:rPr>
+          <w:rStyle w:val="KeywordTok"/>
+        </w:rPr>
+        <w:t xml:space="preserve">lm</w:t>
+      </w:r>
+      <w:r>
+        <w:rPr>
+          <w:rStyle w:val="NormalTok"/>
+        </w:rPr>
+        <w:t xml:space="preserve">(x </w:t>
+      </w:r>
+      <w:r>
+        <w:rPr>
+          <w:rStyle w:val="OperatorTok"/>
+        </w:rPr>
+        <w:t xml:space="preserve">~</w:t>
+      </w:r>
+      <w:r>
+        <w:rPr>
+          <w:rStyle w:val="StringTok"/>
+        </w:rPr>
+        <w:t xml:space="preserve"> </w:t>
+      </w:r>
+      <w:r>
+        <w:rPr>
+          <w:rStyle w:val="NormalTok"/>
+        </w:rPr>
+        <w:t xml:space="preserve">y, .)</w:t>
+      </w:r>
+    </w:p>
+    <w:p>
+      <w:pPr>
+        <w:pStyle w:val="SourceCode"/>
+      </w:pPr>
+      <w:r>
+        <w:rPr>
+          <w:rStyle w:val="CommentTok"/>
+        </w:rPr>
+        <w:t xml:space="preserve">#showing the plotting</w:t>
+      </w:r>
+      <w:r>
+        <w:br w:type="textWrapping"/>
+      </w:r>
+      <w:r>
+        <w:rPr>
+          <w:rStyle w:val="NormalTok"/>
+        </w:rPr>
+        <w:t xml:space="preserve">datasets </w:t>
+      </w:r>
+      <w:r>
+        <w:rPr>
+          <w:rStyle w:val="OperatorTok"/>
+        </w:rPr>
+        <w:t xml:space="preserve">%&gt;%</w:t>
+      </w:r>
+      <w:r>
+        <w:rPr>
+          <w:rStyle w:val="StringTok"/>
+        </w:rPr>
+        <w:t xml:space="preserve"> </w:t>
+      </w:r>
+      <w:r>
+        <w:br w:type="textWrapping"/>
+      </w:r>
+      <w:r>
+        <w:rPr>
+          <w:rStyle w:val="StringTok"/>
+        </w:rPr>
+        <w:t xml:space="preserve">  </w:t>
+      </w:r>
+      <w:r>
+        <w:rPr>
+          <w:rStyle w:val="KeywordTok"/>
+        </w:rPr>
+        <w:t xml:space="preserve">group_by</w:t>
+      </w:r>
+      <w:r>
+        <w:rPr>
+          <w:rStyle w:val="NormalTok"/>
+        </w:rPr>
+        <w:t xml:space="preserve">(dataset) </w:t>
+      </w:r>
+      <w:r>
+        <w:rPr>
+          <w:rStyle w:val="OperatorTok"/>
+        </w:rPr>
+        <w:t xml:space="preserve">%&gt;%</w:t>
+      </w:r>
+      <w:r>
+        <w:br w:type="textWrapping"/>
+      </w:r>
+      <w:r>
+        <w:rPr>
+          <w:rStyle w:val="StringTok"/>
+        </w:rPr>
+        <w:t xml:space="preserve">  </w:t>
+      </w:r>
+      <w:r>
+        <w:rPr>
+          <w:rStyle w:val="KeywordTok"/>
+        </w:rPr>
+        <w:t xml:space="preserve">ggplot</w:t>
+      </w:r>
+      <w:r>
+        <w:rPr>
+          <w:rStyle w:val="NormalTok"/>
+        </w:rPr>
+        <w:t xml:space="preserve">(</w:t>
+      </w:r>
+      <w:r>
+        <w:rPr>
+          <w:rStyle w:val="KeywordTok"/>
+        </w:rPr>
+        <w:t xml:space="preserve">aes</w:t>
+      </w:r>
+      <w:r>
+        <w:rPr>
+          <w:rStyle w:val="NormalTok"/>
+        </w:rPr>
+        <w:t xml:space="preserve">(</w:t>
+      </w:r>
+      <w:r>
+        <w:rPr>
+          <w:rStyle w:val="DataTypeTok"/>
+        </w:rPr>
+        <w:t xml:space="preserve">x =</w:t>
+      </w:r>
+      <w:r>
+        <w:rPr>
+          <w:rStyle w:val="NormalTok"/>
+        </w:rPr>
+        <w:t xml:space="preserve"> x, </w:t>
+      </w:r>
+      <w:r>
+        <w:rPr>
+          <w:rStyle w:val="DataTypeTok"/>
+        </w:rPr>
+        <w:t xml:space="preserve">y =</w:t>
+      </w:r>
+      <w:r>
+        <w:rPr>
+          <w:rStyle w:val="NormalTok"/>
+        </w:rPr>
+        <w:t xml:space="preserve"> y)) </w:t>
+      </w:r>
+      <w:r>
+        <w:rPr>
+          <w:rStyle w:val="OperatorTok"/>
+        </w:rPr>
+        <w:t xml:space="preserve">+</w:t>
+      </w:r>
+      <w:r>
+        <w:br w:type="textWrapping"/>
+      </w:r>
+      <w:r>
+        <w:rPr>
+          <w:rStyle w:val="StringTok"/>
+        </w:rPr>
+        <w:t xml:space="preserve">  </w:t>
+      </w:r>
+      <w:r>
+        <w:rPr>
+          <w:rStyle w:val="KeywordTok"/>
+        </w:rPr>
+        <w:t xml:space="preserve">geom_point</w:t>
+      </w:r>
+      <w:r>
+        <w:rPr>
+          <w:rStyle w:val="NormalTok"/>
+        </w:rPr>
+        <w:t xml:space="preserve">(</w:t>
+      </w:r>
+      <w:r>
+        <w:rPr>
+          <w:rStyle w:val="KeywordTok"/>
+        </w:rPr>
+        <w:t xml:space="preserve">aes</w:t>
+      </w:r>
+      <w:r>
+        <w:rPr>
+          <w:rStyle w:val="NormalTok"/>
+        </w:rPr>
+        <w:t xml:space="preserve">(</w:t>
+      </w:r>
+      <w:r>
+        <w:rPr>
+          <w:rStyle w:val="DataTypeTok"/>
+        </w:rPr>
+        <w:t xml:space="preserve">color =</w:t>
+      </w:r>
+      <w:r>
+        <w:rPr>
+          <w:rStyle w:val="NormalTok"/>
+        </w:rPr>
+        <w:t xml:space="preserve"> dataset)) </w:t>
+      </w:r>
+      <w:r>
+        <w:rPr>
+          <w:rStyle w:val="OperatorTok"/>
+        </w:rPr>
+        <w:t xml:space="preserve">+</w:t>
+      </w:r>
+      <w:r>
+        <w:br w:type="textWrapping"/>
+      </w:r>
+      <w:r>
+        <w:rPr>
+          <w:rStyle w:val="StringTok"/>
+        </w:rPr>
+        <w:t xml:space="preserve">  </w:t>
+      </w:r>
+      <w:r>
+        <w:rPr>
+          <w:rStyle w:val="KeywordTok"/>
+        </w:rPr>
+        <w:t xml:space="preserve">facet_wrap</w:t>
+      </w:r>
+      <w:r>
+        <w:rPr>
+          <w:rStyle w:val="NormalTok"/>
+        </w:rPr>
+        <w:t xml:space="preserve">(</w:t>
+      </w:r>
+      <w:r>
+        <w:rPr>
+          <w:rStyle w:val="OperatorTok"/>
+        </w:rPr>
+        <w:t xml:space="preserve">~</w:t>
+      </w:r>
+      <w:r>
+        <w:rPr>
+          <w:rStyle w:val="NormalTok"/>
+        </w:rPr>
+        <w:t xml:space="preserve">dataset, </w:t>
+      </w:r>
+      <w:r>
+        <w:rPr>
+          <w:rStyle w:val="DataTypeTok"/>
+        </w:rPr>
+        <w:t xml:space="preserve">nrow =</w:t>
+      </w:r>
+      <w:r>
+        <w:rPr>
+          <w:rStyle w:val="NormalTok"/>
+        </w:rPr>
+        <w:t xml:space="preserve"> </w:t>
+      </w:r>
+      <w:r>
+        <w:rPr>
+          <w:rStyle w:val="DecValTok"/>
+        </w:rPr>
+        <w:t xml:space="preserve">2</w:t>
+      </w:r>
+      <w:r>
+        <w:rPr>
+          <w:rStyle w:val="NormalTok"/>
+        </w:rPr>
+        <w:t xml:space="preserve">) </w:t>
+      </w:r>
+      <w:r>
+        <w:rPr>
+          <w:rStyle w:val="OperatorTok"/>
+        </w:rPr>
+        <w:t xml:space="preserve">+</w:t>
+      </w:r>
+      <w:r>
+        <w:br w:type="textWrapping"/>
+      </w:r>
+      <w:r>
+        <w:rPr>
+          <w:rStyle w:val="StringTok"/>
+        </w:rPr>
+        <w:t xml:space="preserve">  </w:t>
+      </w:r>
+      <w:r>
+        <w:rPr>
+          <w:rStyle w:val="KeywordTok"/>
+        </w:rPr>
+        <w:t xml:space="preserve">theme_light</w:t>
+      </w:r>
+      <w:r>
+        <w:rPr>
+          <w:rStyle w:val="NormalTok"/>
+        </w:rPr>
+        <w:t xml:space="preserve">() </w:t>
+      </w:r>
+      <w:r>
+        <w:rPr>
+          <w:rStyle w:val="OperatorTok"/>
+        </w:rPr>
+        <w:t xml:space="preserve">+</w:t>
+      </w:r>
+      <w:r>
+        <w:br w:type="textWrapping"/>
+      </w:r>
+      <w:r>
+        <w:rPr>
+          <w:rStyle w:val="StringTok"/>
+        </w:rPr>
+        <w:t xml:space="preserve">  </w:t>
+      </w:r>
+      <w:r>
+        <w:rPr>
+          <w:rStyle w:val="KeywordTok"/>
+        </w:rPr>
+        <w:t xml:space="preserve">theme</w:t>
+      </w:r>
+      <w:r>
+        <w:rPr>
+          <w:rStyle w:val="NormalTok"/>
+        </w:rPr>
+        <w:t xml:space="preserve">(</w:t>
+      </w:r>
+      <w:r>
+        <w:rPr>
+          <w:rStyle w:val="DataTypeTok"/>
+        </w:rPr>
+        <w:t xml:space="preserve">legend.position=</w:t>
+      </w:r>
+      <w:r>
+        <w:rPr>
+          <w:rStyle w:val="StringTok"/>
+        </w:rPr>
+        <w:t xml:space="preserve">"none"</w:t>
+      </w:r>
+      <w:r>
+        <w:rPr>
+          <w:rStyle w:val="NormalTok"/>
+        </w:rPr>
+        <w:t xml:space="preserve">)</w:t>
+      </w:r>
+    </w:p>
+    <w:p>
+      <w:pPr>
+        <w:pStyle w:val="FirstParagraph"/>
+      </w:pPr>
+      <w:r>
+        <w:drawing>
+          <wp:inline>
+            <wp:extent cx="4620126" cy="3696101"/>
+            <wp:effectExtent b="0" l="0" r="0" t="0"/>
+            <wp:docPr descr="" title="" id="1" name="Picture"/>
+            <a:graphic>
+              <a:graphicData uri="http://schemas.openxmlformats.org/drawingml/2006/picture">
+                <pic:pic>
+                  <pic:nvPicPr>
+                    <pic:cNvPr descr="DA420_Project1_GRAHN_v2_files/figure-docx/unnamed-chunk-4-1.png" id="0" name="Picture"/>
+                    <pic:cNvPicPr>
+                      <a:picLocks noChangeArrowheads="1" noChangeAspect="1"/>
+                    </pic:cNvPicPr>
+                  </pic:nvPicPr>
+                  <pic:blipFill>
+                    <a:blip r:embed="rId21"/>
+                    <a:stretch>
+                      <a:fillRect/>
+                    </a:stretch>
+                  </pic:blipFill>
+                  <pic:spPr bwMode="auto">
+                    <a:xfrm>
+                      <a:off x="0" y="0"/>
+                      <a:ext cx="4620126" cy="3696101"/>
+                    </a:xfrm>
+                    <a:prstGeom prst="rect">
+                      <a:avLst/>
+                    </a:prstGeom>
+                    <a:noFill/>
+                    <a:ln w="9525">
+                      <a:noFill/>
+                      <a:headEnd/>
+                      <a:tailEnd/>
+                    </a:ln>
+                  </pic:spPr>
+                </pic:pic>
+              </a:graphicData>
+            </a:graphic>
+          </wp:inline>
+        </w:drawing>
       </w:r>
     </w:p>
     <w:sectPr/>
@@ -140,7 +2117,7 @@
     </w:lvl>
   </w:abstractNum>
   <w:abstractNum w:abstractNumId="990">
-    <w:nsid w:val="dd4f5935"/>
+    <w:nsid w:val="e93f5118"/>
     <w:multiLevelType w:val="multilevel"/>
     <w:lvl w:ilvl="0">
       <w:numFmt w:val="bullet"/>

</xml_diff>